<commit_message>
word mise en page
</commit_message>
<xml_diff>
--- a/autres/rapport.docx
+++ b/autres/rapport.docx
@@ -1,40 +1,249 @@
 
 <file path=word/document.xml><?xml version="1.0" encoding="utf-8"?>
-<w:document xmlns:wpc="http://schemas.microsoft.com/office/word/2010/wordprocessingCanvas" xmlns:mc="http://schemas.openxmlformats.org/markup-compatibility/2006" xmlns:o="urn:schemas-microsoft-com:office:office" xmlns:r="http://schemas.openxmlformats.org/officeDocument/2006/relationships" xmlns:m="http://schemas.openxmlformats.org/officeDocument/2006/math" xmlns:v="urn:schemas-microsoft-com:vml" xmlns:wp14="http://schemas.microsoft.com/office/word/2010/wordprocessingDrawing" xmlns:wp="http://schemas.openxmlformats.org/drawingml/2006/wordprocessingDrawing" xmlns:w10="urn:schemas-microsoft-com:office:word" xmlns:w="http://schemas.openxmlformats.org/wordprocessingml/2006/main" xmlns:w14="http://schemas.microsoft.com/office/word/2010/wordml" xmlns:w15="http://schemas.microsoft.com/office/word/2012/wordml" xmlns:wpg="http://schemas.microsoft.com/office/word/2010/wordprocessingGroup" xmlns:wpi="http://schemas.microsoft.com/office/word/2010/wordprocessingInk" xmlns:wne="http://schemas.microsoft.com/office/word/2006/wordml" xmlns:wps="http://schemas.microsoft.com/office/word/2010/wordprocessingShape" mc:Ignorable="w14 w15 wp14">
+<w:document xmlns:wpc="http://schemas.microsoft.com/office/word/2010/wordprocessingCanvas" xmlns:cx="http://schemas.microsoft.com/office/drawing/2014/chartex" xmlns:cx1="http://schemas.microsoft.com/office/drawing/2015/9/8/chartex" xmlns:cx2="http://schemas.microsoft.com/office/drawing/2015/10/21/chartex" xmlns:cx3="http://schemas.microsoft.com/office/drawing/2016/5/9/chartex" xmlns:cx4="http://schemas.microsoft.com/office/drawing/2016/5/10/chartex" xmlns:cx5="http://schemas.microsoft.com/office/drawing/2016/5/11/chartex" xmlns:cx6="http://schemas.microsoft.com/office/drawing/2016/5/12/chartex" xmlns:cx7="http://schemas.microsoft.com/office/drawing/2016/5/13/chartex" xmlns:cx8="http://schemas.microsoft.com/office/drawing/2016/5/14/chartex" xmlns:mc="http://schemas.openxmlformats.org/markup-compatibility/2006" xmlns:o="urn:schemas-microsoft-com:office:office" xmlns:r="http://schemas.openxmlformats.org/officeDocument/2006/relationships" xmlns:m="http://schemas.openxmlformats.org/officeDocument/2006/math" xmlns:v="urn:schemas-microsoft-com:vml" xmlns:wp14="http://schemas.microsoft.com/office/word/2010/wordprocessingDrawing" xmlns:wp="http://schemas.openxmlformats.org/drawingml/2006/wordprocessingDrawing" xmlns:w10="urn:schemas-microsoft-com:office:word" xmlns:w="http://schemas.openxmlformats.org/wordprocessingml/2006/main" xmlns:w14="http://schemas.microsoft.com/office/word/2010/wordml" xmlns:w15="http://schemas.microsoft.com/office/word/2012/wordml" xmlns:w16se="http://schemas.microsoft.com/office/word/2015/wordml/symex" xmlns:wpg="http://schemas.microsoft.com/office/word/2010/wordprocessingGroup" xmlns:wpi="http://schemas.microsoft.com/office/word/2010/wordprocessingInk" xmlns:wne="http://schemas.microsoft.com/office/word/2006/wordml" xmlns:wps="http://schemas.microsoft.com/office/word/2010/wordprocessingShape" mc:Ignorable="w14 w15 w16se wp14">
   <w:body>
+    <w:p/>
     <w:p/>
     <w:p>
       <w:pPr>
+        <w:pStyle w:val="Titre"/>
+        <w:jc w:val="center"/>
+      </w:pPr>
+      <w:r>
+        <w:t>Rapport de projet de Base De Donnée</w:t>
+      </w:r>
+    </w:p>
+    <w:p>
+      <w:pPr>
+        <w:pStyle w:val="Titre"/>
         <w:rPr>
-          <w:u w:val="single"/>
+          <w:color w:val="B43412" w:themeColor="accent1" w:themeShade="BF"/>
+          <w:sz w:val="40"/>
+          <w:szCs w:val="32"/>
         </w:rPr>
       </w:pPr>
       <w:r>
         <w:rPr>
           <w:noProof/>
-          <w:sz w:val="28"/>
-          <w:szCs w:val="28"/>
-          <w:u w:val="single"/>
+          <w:lang w:eastAsia="fr-FR"/>
+        </w:rPr>
+        <mc:AlternateContent>
+          <mc:Choice Requires="wps">
+            <w:drawing>
+              <wp:anchor distT="0" distB="0" distL="114300" distR="114300" simplePos="0" relativeHeight="251663360" behindDoc="0" locked="0" layoutInCell="1" allowOverlap="1" wp14:anchorId="27EF4A87" wp14:editId="220AD551">
+                <wp:simplePos x="0" y="0"/>
+                <wp:positionH relativeFrom="column">
+                  <wp:posOffset>4367587</wp:posOffset>
+                </wp:positionH>
+                <wp:positionV relativeFrom="paragraph">
+                  <wp:posOffset>5705797</wp:posOffset>
+                </wp:positionV>
+                <wp:extent cx="914400" cy="600502"/>
+                <wp:effectExtent l="0" t="0" r="0" b="0"/>
+                <wp:wrapNone/>
+                <wp:docPr id="5" name="Zone de texte 5"/>
+                <wp:cNvGraphicFramePr/>
+                <a:graphic xmlns:a="http://schemas.openxmlformats.org/drawingml/2006/main">
+                  <a:graphicData uri="http://schemas.microsoft.com/office/word/2010/wordprocessingShape">
+                    <wps:wsp>
+                      <wps:cNvSpPr txBox="1"/>
+                      <wps:spPr>
+                        <a:xfrm>
+                          <a:off x="0" y="0"/>
+                          <a:ext cx="914400" cy="600502"/>
+                        </a:xfrm>
+                        <a:prstGeom prst="rect">
+                          <a:avLst/>
+                        </a:prstGeom>
+                        <a:noFill/>
+                        <a:ln w="6350">
+                          <a:noFill/>
+                        </a:ln>
+                      </wps:spPr>
+                      <wps:txbx>
+                        <w:txbxContent>
+                          <w:p>
+                            <w:r>
+                              <w:t>Pour le 28/05/17</w:t>
+                            </w:r>
+                          </w:p>
+                          <w:p>
+                            <w:r>
+                              <w:t>Monsieur</w:t>
+                            </w:r>
+                          </w:p>
+                        </w:txbxContent>
+                      </wps:txbx>
+                      <wps:bodyPr rot="0" spcFirstLastPara="0" vertOverflow="overflow" horzOverflow="overflow" vert="horz" wrap="none" lIns="91440" tIns="45720" rIns="91440" bIns="45720" numCol="1" spcCol="0" rtlCol="0" fromWordArt="0" anchor="t" anchorCtr="0" forceAA="0" compatLnSpc="1">
+                        <a:prstTxWarp prst="textNoShape">
+                          <a:avLst/>
+                        </a:prstTxWarp>
+                        <a:noAutofit/>
+                      </wps:bodyPr>
+                    </wps:wsp>
+                  </a:graphicData>
+                </a:graphic>
+                <wp14:sizeRelV relativeFrom="margin">
+                  <wp14:pctHeight>0</wp14:pctHeight>
+                </wp14:sizeRelV>
+              </wp:anchor>
+            </w:drawing>
+          </mc:Choice>
+          <mc:Fallback>
+            <w:pict>
+              <v:shapetype w14:anchorId="27EF4A87" id="_x0000_t202" coordsize="21600,21600" o:spt="202" path="m,l,21600r21600,l21600,xe">
+                <v:stroke joinstyle="miter"/>
+                <v:path gradientshapeok="t" o:connecttype="rect"/>
+              </v:shapetype>
+              <v:shape id="Zone de texte 5" o:spid="_x0000_s1026" type="#_x0000_t202" style="position:absolute;margin-left:343.9pt;margin-top:449.3pt;width:1in;height:47.3pt;z-index:251663360;visibility:visible;mso-wrap-style:none;mso-height-percent:0;mso-wrap-distance-left:9pt;mso-wrap-distance-top:0;mso-wrap-distance-right:9pt;mso-wrap-distance-bottom:0;mso-position-horizontal:absolute;mso-position-horizontal-relative:text;mso-position-vertical:absolute;mso-position-vertical-relative:text;mso-height-percent:0;mso-height-relative:margin;v-text-anchor:top" o:gfxdata="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" filled="f" stroked="f" strokeweight=".5pt">
+                <v:textbox>
+                  <w:txbxContent>
+                    <w:p>
+                      <w:r>
+                        <w:t>Pour le 28/05/17</w:t>
+                      </w:r>
+                    </w:p>
+                    <w:p>
+                      <w:r>
+                        <w:t>Monsieur</w:t>
+                      </w:r>
+                    </w:p>
+                  </w:txbxContent>
+                </v:textbox>
+              </v:shape>
+            </w:pict>
+          </mc:Fallback>
+        </mc:AlternateContent>
+      </w:r>
+      <w:r>
+        <w:rPr>
+          <w:noProof/>
+          <w:lang w:eastAsia="fr-FR"/>
+        </w:rPr>
+        <mc:AlternateContent>
+          <mc:Choice Requires="wps">
+            <w:drawing>
+              <wp:anchor distT="0" distB="0" distL="114300" distR="114300" simplePos="0" relativeHeight="251661312" behindDoc="0" locked="0" layoutInCell="1" allowOverlap="1">
+                <wp:simplePos x="0" y="0"/>
+                <wp:positionH relativeFrom="column">
+                  <wp:posOffset>41901</wp:posOffset>
+                </wp:positionH>
+                <wp:positionV relativeFrom="paragraph">
+                  <wp:posOffset>5707228</wp:posOffset>
+                </wp:positionV>
+                <wp:extent cx="914400" cy="600502"/>
+                <wp:effectExtent l="0" t="0" r="0" b="0"/>
+                <wp:wrapNone/>
+                <wp:docPr id="3" name="Zone de texte 3"/>
+                <wp:cNvGraphicFramePr/>
+                <a:graphic xmlns:a="http://schemas.openxmlformats.org/drawingml/2006/main">
+                  <a:graphicData uri="http://schemas.microsoft.com/office/word/2010/wordprocessingShape">
+                    <wps:wsp>
+                      <wps:cNvSpPr txBox="1"/>
+                      <wps:spPr>
+                        <a:xfrm>
+                          <a:off x="0" y="0"/>
+                          <a:ext cx="914400" cy="600502"/>
+                        </a:xfrm>
+                        <a:prstGeom prst="rect">
+                          <a:avLst/>
+                        </a:prstGeom>
+                        <a:noFill/>
+                        <a:ln w="6350">
+                          <a:noFill/>
+                        </a:ln>
+                      </wps:spPr>
+                      <wps:txbx>
+                        <w:txbxContent>
+                          <w:p>
+                            <w:r>
+                              <w:t>RIVIERE Armelle</w:t>
+                            </w:r>
+                          </w:p>
+                          <w:p>
+                            <w:r>
+                              <w:t>ROUDE Mélanie</w:t>
+                            </w:r>
+                          </w:p>
+                        </w:txbxContent>
+                      </wps:txbx>
+                      <wps:bodyPr rot="0" spcFirstLastPara="0" vertOverflow="overflow" horzOverflow="overflow" vert="horz" wrap="none" lIns="91440" tIns="45720" rIns="91440" bIns="45720" numCol="1" spcCol="0" rtlCol="0" fromWordArt="0" anchor="t" anchorCtr="0" forceAA="0" compatLnSpc="1">
+                        <a:prstTxWarp prst="textNoShape">
+                          <a:avLst/>
+                        </a:prstTxWarp>
+                        <a:noAutofit/>
+                      </wps:bodyPr>
+                    </wps:wsp>
+                  </a:graphicData>
+                </a:graphic>
+                <wp14:sizeRelV relativeFrom="margin">
+                  <wp14:pctHeight>0</wp14:pctHeight>
+                </wp14:sizeRelV>
+              </wp:anchor>
+            </w:drawing>
+          </mc:Choice>
+          <mc:Fallback>
+            <w:pict>
+              <v:shape id="Zone de texte 3" o:spid="_x0000_s1027" type="#_x0000_t202" style="position:absolute;margin-left:3.3pt;margin-top:449.4pt;width:1in;height:47.3pt;z-index:251661312;visibility:visible;mso-wrap-style:none;mso-height-percent:0;mso-wrap-distance-left:9pt;mso-wrap-distance-top:0;mso-wrap-distance-right:9pt;mso-wrap-distance-bottom:0;mso-position-horizontal:absolute;mso-position-horizontal-relative:text;mso-position-vertical:absolute;mso-position-vertical-relative:text;mso-height-percent:0;mso-height-relative:margin;v-text-anchor:top" o:gfxdata="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" filled="f" stroked="f" strokeweight=".5pt">
+                <v:textbox>
+                  <w:txbxContent>
+                    <w:p>
+                      <w:r>
+                        <w:t>RIVIERE Armelle</w:t>
+                      </w:r>
+                    </w:p>
+                    <w:p>
+                      <w:r>
+                        <w:t>ROUDE Mélanie</w:t>
+                      </w:r>
+                    </w:p>
+                  </w:txbxContent>
+                </v:textbox>
+              </v:shape>
+            </w:pict>
+          </mc:Fallback>
+        </mc:AlternateContent>
+      </w:r>
+      <w:r>
+        <w:br w:type="page"/>
+      </w:r>
+    </w:p>
+    <w:p>
+      <w:pPr>
+        <w:pStyle w:val="Titre1"/>
+      </w:pPr>
+      <w:r>
+        <w:lastRenderedPageBreak/>
+        <w:t xml:space="preserve"> Modèle Conceptuel des Données</w:t>
+      </w:r>
+      <w:r>
+        <w:t> :</w:t>
+      </w:r>
+    </w:p>
+    <w:p>
+      <w:r>
+        <w:rPr>
+          <w:noProof/>
           <w:lang w:eastAsia="fr-FR"/>
         </w:rPr>
         <w:drawing>
           <wp:anchor distT="0" distB="0" distL="114300" distR="114300" simplePos="0" relativeHeight="251660288" behindDoc="1" locked="0" layoutInCell="1" allowOverlap="1">
             <wp:simplePos x="0" y="0"/>
             <wp:positionH relativeFrom="margin">
-              <wp:posOffset>-419735</wp:posOffset>
+              <wp:posOffset>-1068387</wp:posOffset>
             </wp:positionH>
             <wp:positionV relativeFrom="paragraph">
-              <wp:posOffset>410845</wp:posOffset>
+              <wp:posOffset>1668462</wp:posOffset>
             </wp:positionV>
-            <wp:extent cx="6819900" cy="4998720"/>
-            <wp:effectExtent l="0" t="0" r="0" b="0"/>
+            <wp:extent cx="7963200" cy="5472000"/>
+            <wp:effectExtent l="7302" t="0" r="7303" b="7302"/>
             <wp:wrapTight wrapText="bothSides">
               <wp:wrapPolygon edited="0">
-                <wp:start x="0" y="0"/>
-                <wp:lineTo x="0" y="21485"/>
-                <wp:lineTo x="21540" y="21485"/>
-                <wp:lineTo x="21540" y="0"/>
-                <wp:lineTo x="0" y="0"/>
+                <wp:start x="21580" y="-29"/>
+                <wp:lineTo x="32" y="-29"/>
+                <wp:lineTo x="32" y="21554"/>
+                <wp:lineTo x="21580" y="21554"/>
+                <wp:lineTo x="21580" y="-29"/>
               </wp:wrapPolygon>
             </wp:wrapTight>
             <wp:docPr id="2" name="Image 2"/>
@@ -48,26 +257,148 @@
                     <pic:cNvPr id="1" name=""/>
                     <pic:cNvPicPr/>
                   </pic:nvPicPr>
-                  <pic:blipFill>
-                    <a:blip r:embed="rId6">
+                  <pic:blipFill rotWithShape="1">
+                    <a:blip r:embed="rId7">
                       <a:extLst>
                         <a:ext uri="{28A0092B-C50C-407E-A947-70E740481C1C}">
                           <a14:useLocalDpi xmlns:a14="http://schemas.microsoft.com/office/drawing/2010/main" val="0"/>
                         </a:ext>
                       </a:extLst>
                     </a:blip>
-                    <a:stretch>
-                      <a:fillRect/>
-                    </a:stretch>
+                    <a:srcRect l="4469" t="5145" b="5297"/>
+                    <a:stretch/>
                   </pic:blipFill>
-                  <pic:spPr>
-                    <a:xfrm>
+                  <pic:spPr bwMode="auto">
+                    <a:xfrm rot="16200000">
                       <a:off x="0" y="0"/>
-                      <a:ext cx="6819900" cy="4998720"/>
+                      <a:ext cx="7963200" cy="5472000"/>
                     </a:xfrm>
                     <a:prstGeom prst="rect">
                       <a:avLst/>
                     </a:prstGeom>
+                    <a:ln>
+                      <a:noFill/>
+                    </a:ln>
+                    <a:extLst>
+                      <a:ext uri="{53640926-AAD7-44D8-BBD7-CCE9431645EC}">
+                        <a14:shadowObscured xmlns:a14="http://schemas.microsoft.com/office/drawing/2010/main"/>
+                      </a:ext>
+                    </a:extLst>
+                  </pic:spPr>
+                </pic:pic>
+              </a:graphicData>
+            </a:graphic>
+            <wp14:sizeRelH relativeFrom="page">
+              <wp14:pctWidth>0</wp14:pctWidth>
+            </wp14:sizeRelH>
+            <wp14:sizeRelV relativeFrom="page">
+              <wp14:pctHeight>0</wp14:pctHeight>
+            </wp14:sizeRelV>
+          </wp:anchor>
+        </w:drawing>
+      </w:r>
+    </w:p>
+    <w:p>
+      <w:pPr>
+        <w:pStyle w:val="Titre1"/>
+      </w:pPr>
+      <w:r>
+        <w:t xml:space="preserve">Modèle Logique de </w:t>
+      </w:r>
+      <w:r>
+        <w:rPr>
+          <w:rStyle w:val="Titre1Car"/>
+        </w:rPr>
+        <w:t>Données</w:t>
+      </w:r>
+      <w:r>
+        <w:t> </w:t>
+      </w:r>
+      <w:r>
+        <w:t>:</w:t>
+      </w:r>
+    </w:p>
+    <w:p/>
+    <w:p/>
+    <w:p>
+      <w:pPr>
+        <w:tabs>
+          <w:tab w:val="left" w:pos="1368"/>
+        </w:tabs>
+      </w:pPr>
+    </w:p>
+    <w:p>
+      <w:pPr>
+        <w:rPr>
+          <w:rFonts w:asciiTheme="majorHAnsi" w:eastAsiaTheme="majorEastAsia" w:hAnsiTheme="majorHAnsi" w:cstheme="majorBidi"/>
+          <w:color w:val="B43412" w:themeColor="accent1" w:themeShade="BF"/>
+          <w:sz w:val="32"/>
+          <w:szCs w:val="32"/>
+        </w:rPr>
+      </w:pPr>
+      <w:r>
+        <w:rPr>
+          <w:noProof/>
+          <w:lang w:eastAsia="fr-FR"/>
+        </w:rPr>
+        <w:drawing>
+          <wp:anchor distT="0" distB="0" distL="114300" distR="114300" simplePos="0" relativeHeight="251659264" behindDoc="1" locked="0" layoutInCell="1" allowOverlap="1" wp14:anchorId="44ABA28C" wp14:editId="0787BF69">
+            <wp:simplePos x="0" y="0"/>
+            <wp:positionH relativeFrom="page">
+              <wp:posOffset>-869315</wp:posOffset>
+            </wp:positionH>
+            <wp:positionV relativeFrom="paragraph">
+              <wp:posOffset>1329055</wp:posOffset>
+            </wp:positionV>
+            <wp:extent cx="8497570" cy="4054475"/>
+            <wp:effectExtent l="0" t="7303" r="0" b="0"/>
+            <wp:wrapTight wrapText="bothSides">
+              <wp:wrapPolygon edited="0">
+                <wp:start x="21619" y="39"/>
+                <wp:lineTo x="70" y="39"/>
+                <wp:lineTo x="70" y="21453"/>
+                <wp:lineTo x="21619" y="21453"/>
+                <wp:lineTo x="21619" y="39"/>
+              </wp:wrapPolygon>
+            </wp:wrapTight>
+            <wp:docPr id="1" name="Image 1"/>
+            <wp:cNvGraphicFramePr>
+              <a:graphicFrameLocks xmlns:a="http://schemas.openxmlformats.org/drawingml/2006/main" noChangeAspect="1"/>
+            </wp:cNvGraphicFramePr>
+            <a:graphic xmlns:a="http://schemas.openxmlformats.org/drawingml/2006/main">
+              <a:graphicData uri="http://schemas.openxmlformats.org/drawingml/2006/picture">
+                <pic:pic xmlns:pic="http://schemas.openxmlformats.org/drawingml/2006/picture">
+                  <pic:nvPicPr>
+                    <pic:cNvPr id="1" name=""/>
+                    <pic:cNvPicPr/>
+                  </pic:nvPicPr>
+                  <pic:blipFill rotWithShape="1">
+                    <a:blip r:embed="rId8">
+                      <a:extLst>
+                        <a:ext uri="{28A0092B-C50C-407E-A947-70E740481C1C}">
+                          <a14:useLocalDpi xmlns:a14="http://schemas.microsoft.com/office/drawing/2010/main" val="0"/>
+                        </a:ext>
+                      </a:extLst>
+                    </a:blip>
+                    <a:srcRect l="2179" t="12914" r="1795"/>
+                    <a:stretch/>
+                  </pic:blipFill>
+                  <pic:spPr bwMode="auto">
+                    <a:xfrm rot="16200000">
+                      <a:off x="0" y="0"/>
+                      <a:ext cx="8497570" cy="4054475"/>
+                    </a:xfrm>
+                    <a:prstGeom prst="rect">
+                      <a:avLst/>
+                    </a:prstGeom>
+                    <a:ln>
+                      <a:noFill/>
+                    </a:ln>
+                    <a:extLst>
+                      <a:ext uri="{53640926-AAD7-44D8-BBD7-CCE9431645EC}">
+                        <a14:shadowObscured xmlns:a14="http://schemas.microsoft.com/office/drawing/2010/main"/>
+                      </a:ext>
+                    </a:extLst>
                   </pic:spPr>
                 </pic:pic>
               </a:graphicData>
@@ -82,183 +413,47 @@
         </w:drawing>
       </w:r>
       <w:r>
-        <w:rPr>
-          <w:sz w:val="28"/>
-          <w:szCs w:val="28"/>
-          <w:u w:val="single"/>
-        </w:rPr>
-        <w:t xml:space="preserve"> </w:t>
-      </w:r>
-      <w:r>
-        <w:rPr>
-          <w:rFonts w:cs="Arial"/>
-          <w:color w:val="000000"/>
-          <w:sz w:val="28"/>
-          <w:szCs w:val="28"/>
-          <w:u w:val="single"/>
-        </w:rPr>
-        <w:t>Modèle Conceptuel des Données</w:t>
-      </w:r>
-      <w:r>
-        <w:rPr>
-          <w:sz w:val="28"/>
-          <w:szCs w:val="28"/>
-          <w:u w:val="single"/>
-        </w:rPr>
-        <w:t> </w:t>
-      </w:r>
-      <w:r>
-        <w:rPr>
-          <w:u w:val="single"/>
-        </w:rPr>
-        <w:t>:</w:t>
+        <w:br w:type="page"/>
       </w:r>
     </w:p>
     <w:p>
       <w:pPr>
-        <w:rPr>
-          <w:u w:val="single"/>
-        </w:rPr>
+        <w:pStyle w:val="Titre1"/>
       </w:pPr>
+      <w:r>
+        <w:t>Cas d’utilisation</w:t>
+      </w:r>
     </w:p>
     <w:p>
       <w:pPr>
-        <w:rPr>
-          <w:u w:val="single"/>
-        </w:rPr>
+        <w:pStyle w:val="Titre2"/>
       </w:pPr>
+      <w:r>
+        <w:t>Connexion</w:t>
+      </w:r>
     </w:p>
-    <w:p/>
-    <w:p/>
-    <w:p/>
-    <w:p/>
-    <w:p/>
-    <w:p/>
-    <w:p/>
-    <w:p/>
+    <w:p>
+      <w:bookmarkStart w:id="0" w:name="_GoBack"/>
+      <w:bookmarkEnd w:id="0"/>
+    </w:p>
     <w:p>
       <w:pPr>
-        <w:rPr>
-          <w:sz w:val="28"/>
-          <w:szCs w:val="24"/>
-        </w:rPr>
+        <w:pStyle w:val="Titre2"/>
       </w:pPr>
-      <w:bookmarkStart w:id="0" w:name="_GoBack"/>
       <w:r>
-        <w:rPr>
-          <w:noProof/>
-          <w:u w:val="single"/>
-          <w:lang w:eastAsia="fr-FR"/>
-        </w:rPr>
-        <w:lastRenderedPageBreak/>
-        <w:drawing>
-          <wp:anchor distT="0" distB="0" distL="114300" distR="114300" simplePos="0" relativeHeight="251659264" behindDoc="1" locked="0" layoutInCell="1" allowOverlap="1" wp14:anchorId="44ABA28C" wp14:editId="0787BF69">
-            <wp:simplePos x="0" y="0"/>
-            <wp:positionH relativeFrom="page">
-              <wp:align>left</wp:align>
-            </wp:positionH>
-            <wp:positionV relativeFrom="paragraph">
-              <wp:posOffset>476250</wp:posOffset>
-            </wp:positionV>
-            <wp:extent cx="7429500" cy="3909060"/>
-            <wp:effectExtent l="0" t="0" r="0" b="0"/>
-            <wp:wrapTight wrapText="bothSides">
-              <wp:wrapPolygon edited="0">
-                <wp:start x="0" y="0"/>
-                <wp:lineTo x="0" y="21474"/>
-                <wp:lineTo x="21545" y="21474"/>
-                <wp:lineTo x="21545" y="0"/>
-                <wp:lineTo x="0" y="0"/>
-              </wp:wrapPolygon>
-            </wp:wrapTight>
-            <wp:docPr id="1" name="Image 1"/>
-            <wp:cNvGraphicFramePr>
-              <a:graphicFrameLocks xmlns:a="http://schemas.openxmlformats.org/drawingml/2006/main" noChangeAspect="1"/>
-            </wp:cNvGraphicFramePr>
-            <a:graphic xmlns:a="http://schemas.openxmlformats.org/drawingml/2006/main">
-              <a:graphicData uri="http://schemas.openxmlformats.org/drawingml/2006/picture">
-                <pic:pic xmlns:pic="http://schemas.openxmlformats.org/drawingml/2006/picture">
-                  <pic:nvPicPr>
-                    <pic:cNvPr id="1" name=""/>
-                    <pic:cNvPicPr/>
-                  </pic:nvPicPr>
-                  <pic:blipFill>
-                    <a:blip r:embed="rId7">
-                      <a:extLst>
-                        <a:ext uri="{28A0092B-C50C-407E-A947-70E740481C1C}">
-                          <a14:useLocalDpi xmlns:a14="http://schemas.microsoft.com/office/drawing/2010/main" val="0"/>
-                        </a:ext>
-                      </a:extLst>
-                    </a:blip>
-                    <a:stretch>
-                      <a:fillRect/>
-                    </a:stretch>
-                  </pic:blipFill>
-                  <pic:spPr>
-                    <a:xfrm>
-                      <a:off x="0" y="0"/>
-                      <a:ext cx="7429500" cy="3909060"/>
-                    </a:xfrm>
-                    <a:prstGeom prst="rect">
-                      <a:avLst/>
-                    </a:prstGeom>
-                  </pic:spPr>
-                </pic:pic>
-              </a:graphicData>
-            </a:graphic>
-            <wp14:sizeRelH relativeFrom="page">
-              <wp14:pctWidth>0</wp14:pctWidth>
-            </wp14:sizeRelH>
-            <wp14:sizeRelV relativeFrom="page">
-              <wp14:pctHeight>0</wp14:pctHeight>
-            </wp14:sizeRelV>
-          </wp:anchor>
-        </w:drawing>
-      </w:r>
-      <w:r>
-        <w:rPr>
-          <w:rFonts w:cs="Arial"/>
-          <w:color w:val="000000"/>
-          <w:sz w:val="28"/>
-          <w:szCs w:val="24"/>
-          <w:u w:val="single"/>
-        </w:rPr>
-        <w:t>Modèle Logique de Données</w:t>
-      </w:r>
-      <w:r>
-        <w:rPr>
-          <w:rFonts w:cs="Arial"/>
-          <w:color w:val="000000"/>
-          <w:sz w:val="28"/>
-          <w:szCs w:val="24"/>
-          <w:u w:val="single"/>
-        </w:rPr>
-        <w:t> </w:t>
-      </w:r>
-      <w:bookmarkEnd w:id="0"/>
-      <w:r>
-        <w:rPr>
-          <w:rFonts w:cs="Arial"/>
-          <w:color w:val="000000"/>
-          <w:sz w:val="28"/>
-          <w:szCs w:val="24"/>
-        </w:rPr>
-        <w:t>:</w:t>
+        <w:t>Administrateur</w:t>
       </w:r>
     </w:p>
-    <w:p/>
     <w:p>
       <w:pPr>
-        <w:tabs>
-          <w:tab w:val="left" w:pos="1368"/>
-        </w:tabs>
+        <w:pStyle w:val="Titre2"/>
       </w:pPr>
       <w:r>
-        <w:tab/>
+        <w:t>Utilisateur</w:t>
       </w:r>
     </w:p>
     <w:sectPr>
-      <w:footerReference w:type="default" r:id="rId8"/>
+      <w:footerReference w:type="default" r:id="rId9"/>
       <w:pgSz w:w="11906" w:h="16838"/>
       <w:pgMar w:top="1417" w:right="1417" w:bottom="1417" w:left="1417" w:header="708" w:footer="708" w:gutter="0"/>
       <w:cols w:space="708"/>
@@ -269,7 +464,7 @@
 </file>
 
 <file path=word/endnotes.xml><?xml version="1.0" encoding="utf-8"?>
-<w:endnotes xmlns:wpc="http://schemas.microsoft.com/office/word/2010/wordprocessingCanvas" xmlns:mc="http://schemas.openxmlformats.org/markup-compatibility/2006" xmlns:o="urn:schemas-microsoft-com:office:office" xmlns:r="http://schemas.openxmlformats.org/officeDocument/2006/relationships" xmlns:m="http://schemas.openxmlformats.org/officeDocument/2006/math" xmlns:v="urn:schemas-microsoft-com:vml" xmlns:wp14="http://schemas.microsoft.com/office/word/2010/wordprocessingDrawing" xmlns:wp="http://schemas.openxmlformats.org/drawingml/2006/wordprocessingDrawing" xmlns:w10="urn:schemas-microsoft-com:office:word" xmlns:w="http://schemas.openxmlformats.org/wordprocessingml/2006/main" xmlns:w14="http://schemas.microsoft.com/office/word/2010/wordml" xmlns:w15="http://schemas.microsoft.com/office/word/2012/wordml" xmlns:wpg="http://schemas.microsoft.com/office/word/2010/wordprocessingGroup" xmlns:wpi="http://schemas.microsoft.com/office/word/2010/wordprocessingInk" xmlns:wne="http://schemas.microsoft.com/office/word/2006/wordml" xmlns:wps="http://schemas.microsoft.com/office/word/2010/wordprocessingShape" mc:Ignorable="w14 w15 wp14">
+<w:endnotes xmlns:wpc="http://schemas.microsoft.com/office/word/2010/wordprocessingCanvas" xmlns:cx="http://schemas.microsoft.com/office/drawing/2014/chartex" xmlns:cx1="http://schemas.microsoft.com/office/drawing/2015/9/8/chartex" xmlns:cx2="http://schemas.microsoft.com/office/drawing/2015/10/21/chartex" xmlns:cx3="http://schemas.microsoft.com/office/drawing/2016/5/9/chartex" xmlns:cx4="http://schemas.microsoft.com/office/drawing/2016/5/10/chartex" xmlns:cx5="http://schemas.microsoft.com/office/drawing/2016/5/11/chartex" xmlns:cx6="http://schemas.microsoft.com/office/drawing/2016/5/12/chartex" xmlns:cx7="http://schemas.microsoft.com/office/drawing/2016/5/13/chartex" xmlns:cx8="http://schemas.microsoft.com/office/drawing/2016/5/14/chartex" xmlns:mc="http://schemas.openxmlformats.org/markup-compatibility/2006" xmlns:o="urn:schemas-microsoft-com:office:office" xmlns:r="http://schemas.openxmlformats.org/officeDocument/2006/relationships" xmlns:m="http://schemas.openxmlformats.org/officeDocument/2006/math" xmlns:v="urn:schemas-microsoft-com:vml" xmlns:wp14="http://schemas.microsoft.com/office/word/2010/wordprocessingDrawing" xmlns:wp="http://schemas.openxmlformats.org/drawingml/2006/wordprocessingDrawing" xmlns:w10="urn:schemas-microsoft-com:office:word" xmlns:w="http://schemas.openxmlformats.org/wordprocessingml/2006/main" xmlns:w14="http://schemas.microsoft.com/office/word/2010/wordml" xmlns:w15="http://schemas.microsoft.com/office/word/2012/wordml" xmlns:w16se="http://schemas.microsoft.com/office/word/2015/wordml/symex" xmlns:wpg="http://schemas.microsoft.com/office/word/2010/wordprocessingGroup" xmlns:wpi="http://schemas.microsoft.com/office/word/2010/wordprocessingInk" xmlns:wne="http://schemas.microsoft.com/office/word/2006/wordml" xmlns:wps="http://schemas.microsoft.com/office/word/2010/wordprocessingShape" mc:Ignorable="w14 w15 w16se wp14">
   <w:endnote w:type="separator" w:id="-1">
     <w:p>
       <w:pPr>
@@ -294,11 +489,11 @@
 </file>
 
 <file path=word/footer1.xml><?xml version="1.0" encoding="utf-8"?>
-<w:ftr xmlns:wpc="http://schemas.microsoft.com/office/word/2010/wordprocessingCanvas" xmlns:mc="http://schemas.openxmlformats.org/markup-compatibility/2006" xmlns:o="urn:schemas-microsoft-com:office:office" xmlns:r="http://schemas.openxmlformats.org/officeDocument/2006/relationships" xmlns:m="http://schemas.openxmlformats.org/officeDocument/2006/math" xmlns:v="urn:schemas-microsoft-com:vml" xmlns:wp14="http://schemas.microsoft.com/office/word/2010/wordprocessingDrawing" xmlns:wp="http://schemas.openxmlformats.org/drawingml/2006/wordprocessingDrawing" xmlns:w10="urn:schemas-microsoft-com:office:word" xmlns:w="http://schemas.openxmlformats.org/wordprocessingml/2006/main" xmlns:w14="http://schemas.microsoft.com/office/word/2010/wordml" xmlns:w15="http://schemas.microsoft.com/office/word/2012/wordml" xmlns:wpg="http://schemas.microsoft.com/office/word/2010/wordprocessingGroup" xmlns:wpi="http://schemas.microsoft.com/office/word/2010/wordprocessingInk" xmlns:wne="http://schemas.microsoft.com/office/word/2006/wordml" xmlns:wps="http://schemas.microsoft.com/office/word/2010/wordprocessingShape" mc:Ignorable="w14 w15 wp14">
+<w:ftr xmlns:wpc="http://schemas.microsoft.com/office/word/2010/wordprocessingCanvas" xmlns:cx="http://schemas.microsoft.com/office/drawing/2014/chartex" xmlns:cx1="http://schemas.microsoft.com/office/drawing/2015/9/8/chartex" xmlns:cx2="http://schemas.microsoft.com/office/drawing/2015/10/21/chartex" xmlns:cx3="http://schemas.microsoft.com/office/drawing/2016/5/9/chartex" xmlns:cx4="http://schemas.microsoft.com/office/drawing/2016/5/10/chartex" xmlns:cx5="http://schemas.microsoft.com/office/drawing/2016/5/11/chartex" xmlns:cx6="http://schemas.microsoft.com/office/drawing/2016/5/12/chartex" xmlns:cx7="http://schemas.microsoft.com/office/drawing/2016/5/13/chartex" xmlns:cx8="http://schemas.microsoft.com/office/drawing/2016/5/14/chartex" xmlns:mc="http://schemas.openxmlformats.org/markup-compatibility/2006" xmlns:o="urn:schemas-microsoft-com:office:office" xmlns:r="http://schemas.openxmlformats.org/officeDocument/2006/relationships" xmlns:m="http://schemas.openxmlformats.org/officeDocument/2006/math" xmlns:v="urn:schemas-microsoft-com:vml" xmlns:wp14="http://schemas.microsoft.com/office/word/2010/wordprocessingDrawing" xmlns:wp="http://schemas.openxmlformats.org/drawingml/2006/wordprocessingDrawing" xmlns:w10="urn:schemas-microsoft-com:office:word" xmlns:w="http://schemas.openxmlformats.org/wordprocessingml/2006/main" xmlns:w14="http://schemas.microsoft.com/office/word/2010/wordml" xmlns:w15="http://schemas.microsoft.com/office/word/2012/wordml" xmlns:w16se="http://schemas.microsoft.com/office/word/2015/wordml/symex" xmlns:wpg="http://schemas.microsoft.com/office/word/2010/wordprocessingGroup" xmlns:wpi="http://schemas.microsoft.com/office/word/2010/wordprocessingInk" xmlns:wne="http://schemas.microsoft.com/office/word/2006/wordml" xmlns:wps="http://schemas.microsoft.com/office/word/2010/wordprocessingShape" mc:Ignorable="w14 w15 w16se wp14">
   <w:p>
     <w:pPr>
       <w:pBdr>
-        <w:left w:val="single" w:sz="12" w:space="11" w:color="5B9BD5" w:themeColor="accent1"/>
+        <w:left w:val="single" w:sz="12" w:space="11" w:color="E84C22" w:themeColor="accent1"/>
       </w:pBdr>
       <w:tabs>
         <w:tab w:val="left" w:pos="622"/>
@@ -306,7 +501,7 @@
       <w:spacing w:after="0"/>
       <w:rPr>
         <w:rFonts w:asciiTheme="majorHAnsi" w:eastAsiaTheme="majorEastAsia" w:hAnsiTheme="majorHAnsi" w:cstheme="majorBidi"/>
-        <w:color w:val="2E74B5" w:themeColor="accent1" w:themeShade="BF"/>
+        <w:color w:val="B43412" w:themeColor="accent1" w:themeShade="BF"/>
         <w:sz w:val="26"/>
         <w:szCs w:val="26"/>
       </w:rPr>
@@ -393,7 +588,7 @@
     <w:r>
       <w:rPr>
         <w:rFonts w:asciiTheme="majorHAnsi" w:eastAsiaTheme="majorEastAsia" w:hAnsiTheme="majorHAnsi" w:cstheme="majorBidi"/>
-        <w:color w:val="2E74B5" w:themeColor="accent1" w:themeShade="BF"/>
+        <w:color w:val="B43412" w:themeColor="accent1" w:themeShade="BF"/>
         <w:sz w:val="26"/>
         <w:szCs w:val="26"/>
       </w:rPr>
@@ -402,7 +597,7 @@
     <w:r>
       <w:rPr>
         <w:rFonts w:asciiTheme="majorHAnsi" w:eastAsiaTheme="majorEastAsia" w:hAnsiTheme="majorHAnsi" w:cstheme="majorBidi"/>
-        <w:color w:val="2E74B5" w:themeColor="accent1" w:themeShade="BF"/>
+        <w:color w:val="B43412" w:themeColor="accent1" w:themeShade="BF"/>
         <w:sz w:val="26"/>
         <w:szCs w:val="26"/>
       </w:rPr>
@@ -411,7 +606,7 @@
     <w:r>
       <w:rPr>
         <w:rFonts w:asciiTheme="majorHAnsi" w:eastAsiaTheme="majorEastAsia" w:hAnsiTheme="majorHAnsi" w:cstheme="majorBidi"/>
-        <w:color w:val="2E74B5" w:themeColor="accent1" w:themeShade="BF"/>
+        <w:color w:val="B43412" w:themeColor="accent1" w:themeShade="BF"/>
         <w:sz w:val="26"/>
         <w:szCs w:val="26"/>
       </w:rPr>
@@ -421,16 +616,16 @@
       <w:rPr>
         <w:rFonts w:asciiTheme="majorHAnsi" w:eastAsiaTheme="majorEastAsia" w:hAnsiTheme="majorHAnsi" w:cstheme="majorBidi"/>
         <w:noProof/>
-        <w:color w:val="2E74B5" w:themeColor="accent1" w:themeShade="BF"/>
+        <w:color w:val="B43412" w:themeColor="accent1" w:themeShade="BF"/>
         <w:sz w:val="26"/>
         <w:szCs w:val="26"/>
       </w:rPr>
-      <w:t>2</w:t>
+      <w:t>1</w:t>
     </w:r>
     <w:r>
       <w:rPr>
         <w:rFonts w:asciiTheme="majorHAnsi" w:eastAsiaTheme="majorEastAsia" w:hAnsiTheme="majorHAnsi" w:cstheme="majorBidi"/>
-        <w:color w:val="2E74B5" w:themeColor="accent1" w:themeShade="BF"/>
+        <w:color w:val="B43412" w:themeColor="accent1" w:themeShade="BF"/>
         <w:sz w:val="26"/>
         <w:szCs w:val="26"/>
       </w:rPr>
@@ -446,7 +641,7 @@
 </file>
 
 <file path=word/footnotes.xml><?xml version="1.0" encoding="utf-8"?>
-<w:footnotes xmlns:wpc="http://schemas.microsoft.com/office/word/2010/wordprocessingCanvas" xmlns:mc="http://schemas.openxmlformats.org/markup-compatibility/2006" xmlns:o="urn:schemas-microsoft-com:office:office" xmlns:r="http://schemas.openxmlformats.org/officeDocument/2006/relationships" xmlns:m="http://schemas.openxmlformats.org/officeDocument/2006/math" xmlns:v="urn:schemas-microsoft-com:vml" xmlns:wp14="http://schemas.microsoft.com/office/word/2010/wordprocessingDrawing" xmlns:wp="http://schemas.openxmlformats.org/drawingml/2006/wordprocessingDrawing" xmlns:w10="urn:schemas-microsoft-com:office:word" xmlns:w="http://schemas.openxmlformats.org/wordprocessingml/2006/main" xmlns:w14="http://schemas.microsoft.com/office/word/2010/wordml" xmlns:w15="http://schemas.microsoft.com/office/word/2012/wordml" xmlns:wpg="http://schemas.microsoft.com/office/word/2010/wordprocessingGroup" xmlns:wpi="http://schemas.microsoft.com/office/word/2010/wordprocessingInk" xmlns:wne="http://schemas.microsoft.com/office/word/2006/wordml" xmlns:wps="http://schemas.microsoft.com/office/word/2010/wordprocessingShape" mc:Ignorable="w14 w15 wp14">
+<w:footnotes xmlns:wpc="http://schemas.microsoft.com/office/word/2010/wordprocessingCanvas" xmlns:cx="http://schemas.microsoft.com/office/drawing/2014/chartex" xmlns:cx1="http://schemas.microsoft.com/office/drawing/2015/9/8/chartex" xmlns:cx2="http://schemas.microsoft.com/office/drawing/2015/10/21/chartex" xmlns:cx3="http://schemas.microsoft.com/office/drawing/2016/5/9/chartex" xmlns:cx4="http://schemas.microsoft.com/office/drawing/2016/5/10/chartex" xmlns:cx5="http://schemas.microsoft.com/office/drawing/2016/5/11/chartex" xmlns:cx6="http://schemas.microsoft.com/office/drawing/2016/5/12/chartex" xmlns:cx7="http://schemas.microsoft.com/office/drawing/2016/5/13/chartex" xmlns:cx8="http://schemas.microsoft.com/office/drawing/2016/5/14/chartex" xmlns:mc="http://schemas.openxmlformats.org/markup-compatibility/2006" xmlns:o="urn:schemas-microsoft-com:office:office" xmlns:r="http://schemas.openxmlformats.org/officeDocument/2006/relationships" xmlns:m="http://schemas.openxmlformats.org/officeDocument/2006/math" xmlns:v="urn:schemas-microsoft-com:vml" xmlns:wp14="http://schemas.microsoft.com/office/word/2010/wordprocessingDrawing" xmlns:wp="http://schemas.openxmlformats.org/drawingml/2006/wordprocessingDrawing" xmlns:w10="urn:schemas-microsoft-com:office:word" xmlns:w="http://schemas.openxmlformats.org/wordprocessingml/2006/main" xmlns:w14="http://schemas.microsoft.com/office/word/2010/wordml" xmlns:w15="http://schemas.microsoft.com/office/word/2012/wordml" xmlns:w16se="http://schemas.microsoft.com/office/word/2015/wordml/symex" xmlns:wpg="http://schemas.microsoft.com/office/word/2010/wordprocessingGroup" xmlns:wpi="http://schemas.microsoft.com/office/word/2010/wordprocessingInk" xmlns:wne="http://schemas.microsoft.com/office/word/2006/wordml" xmlns:wps="http://schemas.microsoft.com/office/word/2010/wordprocessingShape" mc:Ignorable="w14 w15 w16se wp14">
   <w:footnote w:type="separator" w:id="-1">
     <w:p>
       <w:pPr>
@@ -471,23 +666,23 @@
 </file>
 
 <file path=word/styles.xml><?xml version="1.0" encoding="utf-8"?>
-<w:styles xmlns:mc="http://schemas.openxmlformats.org/markup-compatibility/2006" xmlns:r="http://schemas.openxmlformats.org/officeDocument/2006/relationships" xmlns:w="http://schemas.openxmlformats.org/wordprocessingml/2006/main" xmlns:w14="http://schemas.microsoft.com/office/word/2010/wordml" xmlns:w15="http://schemas.microsoft.com/office/word/2012/wordml" mc:Ignorable="w14 w15">
+<w:styles xmlns:mc="http://schemas.openxmlformats.org/markup-compatibility/2006" xmlns:r="http://schemas.openxmlformats.org/officeDocument/2006/relationships" xmlns:w="http://schemas.openxmlformats.org/wordprocessingml/2006/main" xmlns:w14="http://schemas.microsoft.com/office/word/2010/wordml" xmlns:w15="http://schemas.microsoft.com/office/word/2012/wordml" xmlns:w16se="http://schemas.microsoft.com/office/word/2015/wordml/symex" mc:Ignorable="w14 w15 w16se">
   <w:docDefaults>
     <w:rPrDefault>
       <w:rPr>
-        <w:rFonts w:asciiTheme="minorHAnsi" w:eastAsiaTheme="minorHAnsi" w:hAnsiTheme="minorHAnsi" w:cstheme="minorBidi"/>
-        <w:sz w:val="22"/>
-        <w:szCs w:val="22"/>
+        <w:rFonts w:asciiTheme="minorHAnsi" w:eastAsiaTheme="minorEastAsia" w:hAnsiTheme="minorHAnsi" w:cstheme="minorBidi"/>
+        <w:sz w:val="21"/>
+        <w:szCs w:val="21"/>
         <w:lang w:val="fr-FR" w:eastAsia="en-US" w:bidi="ar-SA"/>
       </w:rPr>
     </w:rPrDefault>
     <w:pPrDefault>
       <w:pPr>
-        <w:spacing w:after="160" w:line="259" w:lineRule="auto"/>
+        <w:spacing w:after="160" w:line="276" w:lineRule="auto"/>
       </w:pPr>
     </w:pPrDefault>
   </w:docDefaults>
-  <w:latentStyles w:defLockedState="0" w:defUIPriority="99" w:defSemiHidden="0" w:defUnhideWhenUsed="0" w:defQFormat="0" w:count="371">
+  <w:latentStyles w:defLockedState="0" w:defUIPriority="99" w:defSemiHidden="0" w:defUnhideWhenUsed="0" w:defQFormat="0" w:count="374">
     <w:lsdException w:name="Normal" w:uiPriority="0" w:qFormat="1"/>
     <w:lsdException w:name="heading 1" w:uiPriority="9" w:qFormat="1"/>
     <w:lsdException w:name="heading 2" w:semiHidden="1" w:uiPriority="9" w:unhideWhenUsed="1" w:qFormat="1"/>
@@ -593,7 +788,6 @@
     <w:lsdException w:name="HTML Sample" w:semiHidden="1" w:unhideWhenUsed="1"/>
     <w:lsdException w:name="HTML Typewriter" w:semiHidden="1" w:unhideWhenUsed="1"/>
     <w:lsdException w:name="HTML Variable" w:semiHidden="1" w:unhideWhenUsed="1"/>
-    <w:lsdException w:name="Normal Table" w:semiHidden="1" w:unhideWhenUsed="1"/>
     <w:lsdException w:name="annotation subject" w:semiHidden="1" w:unhideWhenUsed="1"/>
     <w:lsdException w:name="No List" w:semiHidden="1" w:unhideWhenUsed="1"/>
     <w:lsdException w:name="Outline List 1" w:semiHidden="1" w:unhideWhenUsed="1"/>
@@ -638,7 +832,6 @@
     <w:lsdException w:name="Table Professional" w:semiHidden="1" w:unhideWhenUsed="1"/>
     <w:lsdException w:name="Table Subtle 1" w:semiHidden="1" w:unhideWhenUsed="1"/>
     <w:lsdException w:name="Table Subtle 2" w:semiHidden="1" w:unhideWhenUsed="1"/>
-    <w:lsdException w:name="Table Web 1" w:semiHidden="1" w:unhideWhenUsed="1"/>
     <w:lsdException w:name="Table Web 2" w:semiHidden="1" w:unhideWhenUsed="1"/>
     <w:lsdException w:name="Table Web 3" w:semiHidden="1" w:unhideWhenUsed="1"/>
     <w:lsdException w:name="Balloon Text" w:semiHidden="1" w:unhideWhenUsed="1"/>
@@ -859,14 +1052,234 @@
     <w:lsdException w:name="List Table 5 Dark Accent 6" w:uiPriority="50"/>
     <w:lsdException w:name="List Table 6 Colorful Accent 6" w:uiPriority="51"/>
     <w:lsdException w:name="List Table 7 Colorful Accent 6" w:uiPriority="52"/>
+    <w:lsdException w:name="Mention" w:semiHidden="1" w:unhideWhenUsed="1"/>
+    <w:lsdException w:name="Smart Hyperlink" w:semiHidden="1" w:unhideWhenUsed="1"/>
+    <w:lsdException w:name="Hashtag" w:semiHidden="1" w:unhideWhenUsed="1"/>
   </w:latentStyles>
   <w:style w:type="paragraph" w:default="1" w:styleId="Normal">
     <w:name w:val="Normal"/>
     <w:qFormat/>
+    <w:rsid w:val="00FB2CFD"/>
+  </w:style>
+  <w:style w:type="paragraph" w:styleId="Titre1">
+    <w:name w:val="heading 1"/>
+    <w:basedOn w:val="Normal"/>
+    <w:next w:val="Normal"/>
+    <w:link w:val="Titre1Car"/>
+    <w:uiPriority w:val="9"/>
+    <w:qFormat/>
+    <w:rsid w:val="00FB2CFD"/>
+    <w:pPr>
+      <w:keepNext/>
+      <w:keepLines/>
+      <w:pBdr>
+        <w:bottom w:val="single" w:sz="4" w:space="2" w:color="FFBD47" w:themeColor="accent2"/>
+      </w:pBdr>
+      <w:spacing w:before="360" w:after="120" w:line="240" w:lineRule="auto"/>
+      <w:outlineLvl w:val="0"/>
+    </w:pPr>
+    <w:rPr>
+      <w:rFonts w:asciiTheme="majorHAnsi" w:eastAsiaTheme="majorEastAsia" w:hAnsiTheme="majorHAnsi" w:cstheme="majorBidi"/>
+      <w:color w:val="262626" w:themeColor="text1" w:themeTint="D9"/>
+      <w:sz w:val="40"/>
+      <w:szCs w:val="40"/>
+    </w:rPr>
+  </w:style>
+  <w:style w:type="paragraph" w:styleId="Titre2">
+    <w:name w:val="heading 2"/>
+    <w:basedOn w:val="Normal"/>
+    <w:next w:val="Normal"/>
+    <w:link w:val="Titre2Car"/>
+    <w:uiPriority w:val="9"/>
+    <w:unhideWhenUsed/>
+    <w:qFormat/>
+    <w:rsid w:val="00FB2CFD"/>
+    <w:pPr>
+      <w:keepNext/>
+      <w:keepLines/>
+      <w:spacing w:before="120" w:after="0" w:line="240" w:lineRule="auto"/>
+      <w:outlineLvl w:val="1"/>
+    </w:pPr>
+    <w:rPr>
+      <w:rFonts w:asciiTheme="majorHAnsi" w:eastAsiaTheme="majorEastAsia" w:hAnsiTheme="majorHAnsi" w:cstheme="majorBidi"/>
+      <w:color w:val="FFBD47" w:themeColor="accent2"/>
+      <w:sz w:val="36"/>
+      <w:szCs w:val="36"/>
+    </w:rPr>
+  </w:style>
+  <w:style w:type="paragraph" w:styleId="Titre3">
+    <w:name w:val="heading 3"/>
+    <w:basedOn w:val="Normal"/>
+    <w:next w:val="Normal"/>
+    <w:link w:val="Titre3Car"/>
+    <w:uiPriority w:val="9"/>
+    <w:semiHidden/>
+    <w:unhideWhenUsed/>
+    <w:qFormat/>
+    <w:rsid w:val="00FB2CFD"/>
+    <w:pPr>
+      <w:keepNext/>
+      <w:keepLines/>
+      <w:spacing w:before="80" w:after="0" w:line="240" w:lineRule="auto"/>
+      <w:outlineLvl w:val="2"/>
+    </w:pPr>
+    <w:rPr>
+      <w:rFonts w:asciiTheme="majorHAnsi" w:eastAsiaTheme="majorEastAsia" w:hAnsiTheme="majorHAnsi" w:cstheme="majorBidi"/>
+      <w:color w:val="F49B00" w:themeColor="accent2" w:themeShade="BF"/>
+      <w:sz w:val="32"/>
+      <w:szCs w:val="32"/>
+    </w:rPr>
+  </w:style>
+  <w:style w:type="paragraph" w:styleId="Titre4">
+    <w:name w:val="heading 4"/>
+    <w:basedOn w:val="Normal"/>
+    <w:next w:val="Normal"/>
+    <w:link w:val="Titre4Car"/>
+    <w:uiPriority w:val="9"/>
+    <w:semiHidden/>
+    <w:unhideWhenUsed/>
+    <w:qFormat/>
+    <w:rsid w:val="00FB2CFD"/>
+    <w:pPr>
+      <w:keepNext/>
+      <w:keepLines/>
+      <w:spacing w:before="80" w:after="0" w:line="240" w:lineRule="auto"/>
+      <w:outlineLvl w:val="3"/>
+    </w:pPr>
+    <w:rPr>
+      <w:rFonts w:asciiTheme="majorHAnsi" w:eastAsiaTheme="majorEastAsia" w:hAnsiTheme="majorHAnsi" w:cstheme="majorBidi"/>
+      <w:i/>
+      <w:iCs/>
+      <w:color w:val="A36800" w:themeColor="accent2" w:themeShade="80"/>
+      <w:sz w:val="28"/>
+      <w:szCs w:val="28"/>
+    </w:rPr>
+  </w:style>
+  <w:style w:type="paragraph" w:styleId="Titre5">
+    <w:name w:val="heading 5"/>
+    <w:basedOn w:val="Normal"/>
+    <w:next w:val="Normal"/>
+    <w:link w:val="Titre5Car"/>
+    <w:uiPriority w:val="9"/>
+    <w:semiHidden/>
+    <w:unhideWhenUsed/>
+    <w:qFormat/>
+    <w:rsid w:val="00FB2CFD"/>
+    <w:pPr>
+      <w:keepNext/>
+      <w:keepLines/>
+      <w:spacing w:before="80" w:after="0" w:line="240" w:lineRule="auto"/>
+      <w:outlineLvl w:val="4"/>
+    </w:pPr>
+    <w:rPr>
+      <w:rFonts w:asciiTheme="majorHAnsi" w:eastAsiaTheme="majorEastAsia" w:hAnsiTheme="majorHAnsi" w:cstheme="majorBidi"/>
+      <w:color w:val="F49B00" w:themeColor="accent2" w:themeShade="BF"/>
+      <w:sz w:val="24"/>
+      <w:szCs w:val="24"/>
+    </w:rPr>
+  </w:style>
+  <w:style w:type="paragraph" w:styleId="Titre6">
+    <w:name w:val="heading 6"/>
+    <w:basedOn w:val="Normal"/>
+    <w:next w:val="Normal"/>
+    <w:link w:val="Titre6Car"/>
+    <w:uiPriority w:val="9"/>
+    <w:semiHidden/>
+    <w:unhideWhenUsed/>
+    <w:qFormat/>
+    <w:rsid w:val="00FB2CFD"/>
+    <w:pPr>
+      <w:keepNext/>
+      <w:keepLines/>
+      <w:spacing w:before="80" w:after="0" w:line="240" w:lineRule="auto"/>
+      <w:outlineLvl w:val="5"/>
+    </w:pPr>
+    <w:rPr>
+      <w:rFonts w:asciiTheme="majorHAnsi" w:eastAsiaTheme="majorEastAsia" w:hAnsiTheme="majorHAnsi" w:cstheme="majorBidi"/>
+      <w:i/>
+      <w:iCs/>
+      <w:color w:val="A36800" w:themeColor="accent2" w:themeShade="80"/>
+      <w:sz w:val="24"/>
+      <w:szCs w:val="24"/>
+    </w:rPr>
+  </w:style>
+  <w:style w:type="paragraph" w:styleId="Titre7">
+    <w:name w:val="heading 7"/>
+    <w:basedOn w:val="Normal"/>
+    <w:next w:val="Normal"/>
+    <w:link w:val="Titre7Car"/>
+    <w:uiPriority w:val="9"/>
+    <w:semiHidden/>
+    <w:unhideWhenUsed/>
+    <w:qFormat/>
+    <w:rsid w:val="00FB2CFD"/>
+    <w:pPr>
+      <w:keepNext/>
+      <w:keepLines/>
+      <w:spacing w:before="80" w:after="0" w:line="240" w:lineRule="auto"/>
+      <w:outlineLvl w:val="6"/>
+    </w:pPr>
+    <w:rPr>
+      <w:rFonts w:asciiTheme="majorHAnsi" w:eastAsiaTheme="majorEastAsia" w:hAnsiTheme="majorHAnsi" w:cstheme="majorBidi"/>
+      <w:b/>
+      <w:bCs/>
+      <w:color w:val="A36800" w:themeColor="accent2" w:themeShade="80"/>
+      <w:sz w:val="22"/>
+      <w:szCs w:val="22"/>
+    </w:rPr>
+  </w:style>
+  <w:style w:type="paragraph" w:styleId="Titre8">
+    <w:name w:val="heading 8"/>
+    <w:basedOn w:val="Normal"/>
+    <w:next w:val="Normal"/>
+    <w:link w:val="Titre8Car"/>
+    <w:uiPriority w:val="9"/>
+    <w:semiHidden/>
+    <w:unhideWhenUsed/>
+    <w:qFormat/>
+    <w:rsid w:val="00FB2CFD"/>
+    <w:pPr>
+      <w:keepNext/>
+      <w:keepLines/>
+      <w:spacing w:before="80" w:after="0" w:line="240" w:lineRule="auto"/>
+      <w:outlineLvl w:val="7"/>
+    </w:pPr>
+    <w:rPr>
+      <w:rFonts w:asciiTheme="majorHAnsi" w:eastAsiaTheme="majorEastAsia" w:hAnsiTheme="majorHAnsi" w:cstheme="majorBidi"/>
+      <w:color w:val="A36800" w:themeColor="accent2" w:themeShade="80"/>
+      <w:sz w:val="22"/>
+      <w:szCs w:val="22"/>
+    </w:rPr>
+  </w:style>
+  <w:style w:type="paragraph" w:styleId="Titre9">
+    <w:name w:val="heading 9"/>
+    <w:basedOn w:val="Normal"/>
+    <w:next w:val="Normal"/>
+    <w:link w:val="Titre9Car"/>
+    <w:uiPriority w:val="9"/>
+    <w:semiHidden/>
+    <w:unhideWhenUsed/>
+    <w:qFormat/>
+    <w:rsid w:val="00FB2CFD"/>
+    <w:pPr>
+      <w:keepNext/>
+      <w:keepLines/>
+      <w:spacing w:before="80" w:after="0" w:line="240" w:lineRule="auto"/>
+      <w:outlineLvl w:val="8"/>
+    </w:pPr>
+    <w:rPr>
+      <w:rFonts w:asciiTheme="majorHAnsi" w:eastAsiaTheme="majorEastAsia" w:hAnsiTheme="majorHAnsi" w:cstheme="majorBidi"/>
+      <w:i/>
+      <w:iCs/>
+      <w:color w:val="A36800" w:themeColor="accent2" w:themeShade="80"/>
+      <w:sz w:val="22"/>
+      <w:szCs w:val="22"/>
+    </w:rPr>
   </w:style>
   <w:style w:type="character" w:default="1" w:styleId="Policepardfaut">
     <w:name w:val="Default Paragraph Font"/>
     <w:uiPriority w:val="1"/>
+    <w:semiHidden/>
     <w:unhideWhenUsed/>
   </w:style>
   <w:style w:type="table" w:default="1" w:styleId="TableauNormal">
@@ -934,13 +1347,419 @@
     <w:uiPriority w:val="99"/>
     <w:rsid w:val="00CF507C"/>
   </w:style>
+  <w:style w:type="character" w:customStyle="1" w:styleId="Titre1Car">
+    <w:name w:val="Titre 1 Car"/>
+    <w:basedOn w:val="Policepardfaut"/>
+    <w:link w:val="Titre1"/>
+    <w:uiPriority w:val="9"/>
+    <w:rsid w:val="00FB2CFD"/>
+    <w:rPr>
+      <w:rFonts w:asciiTheme="majorHAnsi" w:eastAsiaTheme="majorEastAsia" w:hAnsiTheme="majorHAnsi" w:cstheme="majorBidi"/>
+      <w:color w:val="262626" w:themeColor="text1" w:themeTint="D9"/>
+      <w:sz w:val="40"/>
+      <w:szCs w:val="40"/>
+    </w:rPr>
+  </w:style>
+  <w:style w:type="character" w:customStyle="1" w:styleId="Titre2Car">
+    <w:name w:val="Titre 2 Car"/>
+    <w:basedOn w:val="Policepardfaut"/>
+    <w:link w:val="Titre2"/>
+    <w:uiPriority w:val="9"/>
+    <w:rsid w:val="00FB2CFD"/>
+    <w:rPr>
+      <w:rFonts w:asciiTheme="majorHAnsi" w:eastAsiaTheme="majorEastAsia" w:hAnsiTheme="majorHAnsi" w:cstheme="majorBidi"/>
+      <w:color w:val="FFBD47" w:themeColor="accent2"/>
+      <w:sz w:val="36"/>
+      <w:szCs w:val="36"/>
+    </w:rPr>
+  </w:style>
+  <w:style w:type="paragraph" w:styleId="Titre">
+    <w:name w:val="Title"/>
+    <w:basedOn w:val="Normal"/>
+    <w:next w:val="Normal"/>
+    <w:link w:val="TitreCar"/>
+    <w:uiPriority w:val="10"/>
+    <w:qFormat/>
+    <w:rsid w:val="00FB2CFD"/>
+    <w:pPr>
+      <w:spacing w:after="0" w:line="240" w:lineRule="auto"/>
+      <w:contextualSpacing/>
+    </w:pPr>
+    <w:rPr>
+      <w:rFonts w:asciiTheme="majorHAnsi" w:eastAsiaTheme="majorEastAsia" w:hAnsiTheme="majorHAnsi" w:cstheme="majorBidi"/>
+      <w:color w:val="262626" w:themeColor="text1" w:themeTint="D9"/>
+      <w:sz w:val="96"/>
+      <w:szCs w:val="96"/>
+    </w:rPr>
+  </w:style>
+  <w:style w:type="character" w:customStyle="1" w:styleId="TitreCar">
+    <w:name w:val="Titre Car"/>
+    <w:basedOn w:val="Policepardfaut"/>
+    <w:link w:val="Titre"/>
+    <w:uiPriority w:val="10"/>
+    <w:rsid w:val="00FB2CFD"/>
+    <w:rPr>
+      <w:rFonts w:asciiTheme="majorHAnsi" w:eastAsiaTheme="majorEastAsia" w:hAnsiTheme="majorHAnsi" w:cstheme="majorBidi"/>
+      <w:color w:val="262626" w:themeColor="text1" w:themeTint="D9"/>
+      <w:sz w:val="96"/>
+      <w:szCs w:val="96"/>
+    </w:rPr>
+  </w:style>
+  <w:style w:type="character" w:customStyle="1" w:styleId="Titre3Car">
+    <w:name w:val="Titre 3 Car"/>
+    <w:basedOn w:val="Policepardfaut"/>
+    <w:link w:val="Titre3"/>
+    <w:uiPriority w:val="9"/>
+    <w:semiHidden/>
+    <w:rsid w:val="00FB2CFD"/>
+    <w:rPr>
+      <w:rFonts w:asciiTheme="majorHAnsi" w:eastAsiaTheme="majorEastAsia" w:hAnsiTheme="majorHAnsi" w:cstheme="majorBidi"/>
+      <w:color w:val="F49B00" w:themeColor="accent2" w:themeShade="BF"/>
+      <w:sz w:val="32"/>
+      <w:szCs w:val="32"/>
+    </w:rPr>
+  </w:style>
+  <w:style w:type="character" w:customStyle="1" w:styleId="Titre4Car">
+    <w:name w:val="Titre 4 Car"/>
+    <w:basedOn w:val="Policepardfaut"/>
+    <w:link w:val="Titre4"/>
+    <w:uiPriority w:val="9"/>
+    <w:semiHidden/>
+    <w:rsid w:val="00FB2CFD"/>
+    <w:rPr>
+      <w:rFonts w:asciiTheme="majorHAnsi" w:eastAsiaTheme="majorEastAsia" w:hAnsiTheme="majorHAnsi" w:cstheme="majorBidi"/>
+      <w:i/>
+      <w:iCs/>
+      <w:color w:val="A36800" w:themeColor="accent2" w:themeShade="80"/>
+      <w:sz w:val="28"/>
+      <w:szCs w:val="28"/>
+    </w:rPr>
+  </w:style>
+  <w:style w:type="character" w:customStyle="1" w:styleId="Titre5Car">
+    <w:name w:val="Titre 5 Car"/>
+    <w:basedOn w:val="Policepardfaut"/>
+    <w:link w:val="Titre5"/>
+    <w:uiPriority w:val="9"/>
+    <w:semiHidden/>
+    <w:rsid w:val="00FB2CFD"/>
+    <w:rPr>
+      <w:rFonts w:asciiTheme="majorHAnsi" w:eastAsiaTheme="majorEastAsia" w:hAnsiTheme="majorHAnsi" w:cstheme="majorBidi"/>
+      <w:color w:val="F49B00" w:themeColor="accent2" w:themeShade="BF"/>
+      <w:sz w:val="24"/>
+      <w:szCs w:val="24"/>
+    </w:rPr>
+  </w:style>
+  <w:style w:type="character" w:customStyle="1" w:styleId="Titre6Car">
+    <w:name w:val="Titre 6 Car"/>
+    <w:basedOn w:val="Policepardfaut"/>
+    <w:link w:val="Titre6"/>
+    <w:uiPriority w:val="9"/>
+    <w:semiHidden/>
+    <w:rsid w:val="00FB2CFD"/>
+    <w:rPr>
+      <w:rFonts w:asciiTheme="majorHAnsi" w:eastAsiaTheme="majorEastAsia" w:hAnsiTheme="majorHAnsi" w:cstheme="majorBidi"/>
+      <w:i/>
+      <w:iCs/>
+      <w:color w:val="A36800" w:themeColor="accent2" w:themeShade="80"/>
+      <w:sz w:val="24"/>
+      <w:szCs w:val="24"/>
+    </w:rPr>
+  </w:style>
+  <w:style w:type="character" w:customStyle="1" w:styleId="Titre7Car">
+    <w:name w:val="Titre 7 Car"/>
+    <w:basedOn w:val="Policepardfaut"/>
+    <w:link w:val="Titre7"/>
+    <w:uiPriority w:val="9"/>
+    <w:semiHidden/>
+    <w:rsid w:val="00FB2CFD"/>
+    <w:rPr>
+      <w:rFonts w:asciiTheme="majorHAnsi" w:eastAsiaTheme="majorEastAsia" w:hAnsiTheme="majorHAnsi" w:cstheme="majorBidi"/>
+      <w:b/>
+      <w:bCs/>
+      <w:color w:val="A36800" w:themeColor="accent2" w:themeShade="80"/>
+      <w:sz w:val="22"/>
+      <w:szCs w:val="22"/>
+    </w:rPr>
+  </w:style>
+  <w:style w:type="character" w:customStyle="1" w:styleId="Titre8Car">
+    <w:name w:val="Titre 8 Car"/>
+    <w:basedOn w:val="Policepardfaut"/>
+    <w:link w:val="Titre8"/>
+    <w:uiPriority w:val="9"/>
+    <w:semiHidden/>
+    <w:rsid w:val="00FB2CFD"/>
+    <w:rPr>
+      <w:rFonts w:asciiTheme="majorHAnsi" w:eastAsiaTheme="majorEastAsia" w:hAnsiTheme="majorHAnsi" w:cstheme="majorBidi"/>
+      <w:color w:val="A36800" w:themeColor="accent2" w:themeShade="80"/>
+      <w:sz w:val="22"/>
+      <w:szCs w:val="22"/>
+    </w:rPr>
+  </w:style>
+  <w:style w:type="character" w:customStyle="1" w:styleId="Titre9Car">
+    <w:name w:val="Titre 9 Car"/>
+    <w:basedOn w:val="Policepardfaut"/>
+    <w:link w:val="Titre9"/>
+    <w:uiPriority w:val="9"/>
+    <w:semiHidden/>
+    <w:rsid w:val="00FB2CFD"/>
+    <w:rPr>
+      <w:rFonts w:asciiTheme="majorHAnsi" w:eastAsiaTheme="majorEastAsia" w:hAnsiTheme="majorHAnsi" w:cstheme="majorBidi"/>
+      <w:i/>
+      <w:iCs/>
+      <w:color w:val="A36800" w:themeColor="accent2" w:themeShade="80"/>
+      <w:sz w:val="22"/>
+      <w:szCs w:val="22"/>
+    </w:rPr>
+  </w:style>
+  <w:style w:type="paragraph" w:styleId="Lgende">
+    <w:name w:val="caption"/>
+    <w:basedOn w:val="Normal"/>
+    <w:next w:val="Normal"/>
+    <w:uiPriority w:val="35"/>
+    <w:semiHidden/>
+    <w:unhideWhenUsed/>
+    <w:qFormat/>
+    <w:rsid w:val="00FB2CFD"/>
+    <w:pPr>
+      <w:spacing w:line="240" w:lineRule="auto"/>
+    </w:pPr>
+    <w:rPr>
+      <w:b/>
+      <w:bCs/>
+      <w:color w:val="404040" w:themeColor="text1" w:themeTint="BF"/>
+      <w:sz w:val="16"/>
+      <w:szCs w:val="16"/>
+    </w:rPr>
+  </w:style>
+  <w:style w:type="paragraph" w:styleId="Sous-titre">
+    <w:name w:val="Subtitle"/>
+    <w:basedOn w:val="Normal"/>
+    <w:next w:val="Normal"/>
+    <w:link w:val="Sous-titreCar"/>
+    <w:uiPriority w:val="11"/>
+    <w:qFormat/>
+    <w:rsid w:val="00FB2CFD"/>
+    <w:pPr>
+      <w:numPr>
+        <w:ilvl w:val="1"/>
+      </w:numPr>
+      <w:spacing w:after="240"/>
+    </w:pPr>
+    <w:rPr>
+      <w:caps/>
+      <w:color w:val="404040" w:themeColor="text1" w:themeTint="BF"/>
+      <w:spacing w:val="20"/>
+      <w:sz w:val="28"/>
+      <w:szCs w:val="28"/>
+    </w:rPr>
+  </w:style>
+  <w:style w:type="character" w:customStyle="1" w:styleId="Sous-titreCar">
+    <w:name w:val="Sous-titre Car"/>
+    <w:basedOn w:val="Policepardfaut"/>
+    <w:link w:val="Sous-titre"/>
+    <w:uiPriority w:val="11"/>
+    <w:rsid w:val="00FB2CFD"/>
+    <w:rPr>
+      <w:caps/>
+      <w:color w:val="404040" w:themeColor="text1" w:themeTint="BF"/>
+      <w:spacing w:val="20"/>
+      <w:sz w:val="28"/>
+      <w:szCs w:val="28"/>
+    </w:rPr>
+  </w:style>
+  <w:style w:type="character" w:styleId="lev">
+    <w:name w:val="Strong"/>
+    <w:basedOn w:val="Policepardfaut"/>
+    <w:uiPriority w:val="22"/>
+    <w:qFormat/>
+    <w:rsid w:val="00FB2CFD"/>
+    <w:rPr>
+      <w:b/>
+      <w:bCs/>
+    </w:rPr>
+  </w:style>
+  <w:style w:type="character" w:styleId="Accentuation">
+    <w:name w:val="Emphasis"/>
+    <w:basedOn w:val="Policepardfaut"/>
+    <w:uiPriority w:val="20"/>
+    <w:qFormat/>
+    <w:rsid w:val="00FB2CFD"/>
+    <w:rPr>
+      <w:i/>
+      <w:iCs/>
+      <w:color w:val="000000" w:themeColor="text1"/>
+    </w:rPr>
+  </w:style>
+  <w:style w:type="paragraph" w:styleId="Sansinterligne">
+    <w:name w:val="No Spacing"/>
+    <w:uiPriority w:val="1"/>
+    <w:qFormat/>
+    <w:rsid w:val="00FB2CFD"/>
+    <w:pPr>
+      <w:spacing w:after="0" w:line="240" w:lineRule="auto"/>
+    </w:pPr>
+  </w:style>
+  <w:style w:type="paragraph" w:styleId="Citation">
+    <w:name w:val="Quote"/>
+    <w:basedOn w:val="Normal"/>
+    <w:next w:val="Normal"/>
+    <w:link w:val="CitationCar"/>
+    <w:uiPriority w:val="29"/>
+    <w:qFormat/>
+    <w:rsid w:val="00FB2CFD"/>
+    <w:pPr>
+      <w:spacing w:before="160"/>
+      <w:ind w:left="720" w:right="720"/>
+      <w:jc w:val="center"/>
+    </w:pPr>
+    <w:rPr>
+      <w:rFonts w:asciiTheme="majorHAnsi" w:eastAsiaTheme="majorEastAsia" w:hAnsiTheme="majorHAnsi" w:cstheme="majorBidi"/>
+      <w:color w:val="000000" w:themeColor="text1"/>
+      <w:sz w:val="24"/>
+      <w:szCs w:val="24"/>
+    </w:rPr>
+  </w:style>
+  <w:style w:type="character" w:customStyle="1" w:styleId="CitationCar">
+    <w:name w:val="Citation Car"/>
+    <w:basedOn w:val="Policepardfaut"/>
+    <w:link w:val="Citation"/>
+    <w:uiPriority w:val="29"/>
+    <w:rsid w:val="00FB2CFD"/>
+    <w:rPr>
+      <w:rFonts w:asciiTheme="majorHAnsi" w:eastAsiaTheme="majorEastAsia" w:hAnsiTheme="majorHAnsi" w:cstheme="majorBidi"/>
+      <w:color w:val="000000" w:themeColor="text1"/>
+      <w:sz w:val="24"/>
+      <w:szCs w:val="24"/>
+    </w:rPr>
+  </w:style>
+  <w:style w:type="paragraph" w:styleId="Citationintense">
+    <w:name w:val="Intense Quote"/>
+    <w:basedOn w:val="Normal"/>
+    <w:next w:val="Normal"/>
+    <w:link w:val="CitationintenseCar"/>
+    <w:uiPriority w:val="30"/>
+    <w:qFormat/>
+    <w:rsid w:val="00FB2CFD"/>
+    <w:pPr>
+      <w:pBdr>
+        <w:top w:val="single" w:sz="24" w:space="4" w:color="FFBD47" w:themeColor="accent2"/>
+      </w:pBdr>
+      <w:spacing w:before="240" w:after="240" w:line="240" w:lineRule="auto"/>
+      <w:ind w:left="936" w:right="936"/>
+      <w:jc w:val="center"/>
+    </w:pPr>
+    <w:rPr>
+      <w:rFonts w:asciiTheme="majorHAnsi" w:eastAsiaTheme="majorEastAsia" w:hAnsiTheme="majorHAnsi" w:cstheme="majorBidi"/>
+      <w:sz w:val="24"/>
+      <w:szCs w:val="24"/>
+    </w:rPr>
+  </w:style>
+  <w:style w:type="character" w:customStyle="1" w:styleId="CitationintenseCar">
+    <w:name w:val="Citation intense Car"/>
+    <w:basedOn w:val="Policepardfaut"/>
+    <w:link w:val="Citationintense"/>
+    <w:uiPriority w:val="30"/>
+    <w:rsid w:val="00FB2CFD"/>
+    <w:rPr>
+      <w:rFonts w:asciiTheme="majorHAnsi" w:eastAsiaTheme="majorEastAsia" w:hAnsiTheme="majorHAnsi" w:cstheme="majorBidi"/>
+      <w:sz w:val="24"/>
+      <w:szCs w:val="24"/>
+    </w:rPr>
+  </w:style>
+  <w:style w:type="character" w:styleId="Emphaseple">
+    <w:name w:val="Subtle Emphasis"/>
+    <w:basedOn w:val="Policepardfaut"/>
+    <w:uiPriority w:val="19"/>
+    <w:qFormat/>
+    <w:rsid w:val="00FB2CFD"/>
+    <w:rPr>
+      <w:i/>
+      <w:iCs/>
+      <w:color w:val="595959" w:themeColor="text1" w:themeTint="A6"/>
+    </w:rPr>
+  </w:style>
+  <w:style w:type="character" w:styleId="Emphaseintense">
+    <w:name w:val="Intense Emphasis"/>
+    <w:basedOn w:val="Policepardfaut"/>
+    <w:uiPriority w:val="21"/>
+    <w:qFormat/>
+    <w:rsid w:val="00FB2CFD"/>
+    <w:rPr>
+      <w:b/>
+      <w:bCs/>
+      <w:i/>
+      <w:iCs/>
+      <w:caps w:val="0"/>
+      <w:smallCaps w:val="0"/>
+      <w:strike w:val="0"/>
+      <w:dstrike w:val="0"/>
+      <w:color w:val="FFBD47" w:themeColor="accent2"/>
+    </w:rPr>
+  </w:style>
+  <w:style w:type="character" w:styleId="Rfrenceple">
+    <w:name w:val="Subtle Reference"/>
+    <w:basedOn w:val="Policepardfaut"/>
+    <w:uiPriority w:val="31"/>
+    <w:qFormat/>
+    <w:rsid w:val="00FB2CFD"/>
+    <w:rPr>
+      <w:caps w:val="0"/>
+      <w:smallCaps/>
+      <w:color w:val="404040" w:themeColor="text1" w:themeTint="BF"/>
+      <w:spacing w:val="0"/>
+      <w:u w:val="single" w:color="7F7F7F" w:themeColor="text1" w:themeTint="80"/>
+    </w:rPr>
+  </w:style>
+  <w:style w:type="character" w:styleId="Rfrenceintense">
+    <w:name w:val="Intense Reference"/>
+    <w:basedOn w:val="Policepardfaut"/>
+    <w:uiPriority w:val="32"/>
+    <w:qFormat/>
+    <w:rsid w:val="00FB2CFD"/>
+    <w:rPr>
+      <w:b/>
+      <w:bCs/>
+      <w:caps w:val="0"/>
+      <w:smallCaps/>
+      <w:color w:val="auto"/>
+      <w:spacing w:val="0"/>
+      <w:u w:val="single"/>
+    </w:rPr>
+  </w:style>
+  <w:style w:type="character" w:styleId="Titredulivre">
+    <w:name w:val="Book Title"/>
+    <w:basedOn w:val="Policepardfaut"/>
+    <w:uiPriority w:val="33"/>
+    <w:qFormat/>
+    <w:rsid w:val="00FB2CFD"/>
+    <w:rPr>
+      <w:b/>
+      <w:bCs/>
+      <w:caps w:val="0"/>
+      <w:smallCaps/>
+      <w:spacing w:val="0"/>
+    </w:rPr>
+  </w:style>
+  <w:style w:type="paragraph" w:styleId="En-ttedetabledesmatires">
+    <w:name w:val="TOC Heading"/>
+    <w:basedOn w:val="Titre1"/>
+    <w:next w:val="Normal"/>
+    <w:uiPriority w:val="39"/>
+    <w:semiHidden/>
+    <w:unhideWhenUsed/>
+    <w:qFormat/>
+    <w:rsid w:val="00FB2CFD"/>
+    <w:pPr>
+      <w:outlineLvl w:val="9"/>
+    </w:pPr>
+  </w:style>
 </w:styles>
 </file>
 
 <file path=word/theme/theme1.xml><?xml version="1.0" encoding="utf-8"?>
 <a:theme xmlns:a="http://schemas.openxmlformats.org/drawingml/2006/main" name="Thème Office">
   <a:themeElements>
-    <a:clrScheme name="Office">
+    <a:clrScheme name="Rouge orange">
       <a:dk1>
         <a:sysClr val="windowText" lastClr="000000"/>
       </a:dk1>
@@ -948,34 +1767,34 @@
         <a:sysClr val="window" lastClr="FFFFFF"/>
       </a:lt1>
       <a:dk2>
-        <a:srgbClr val="44546A"/>
+        <a:srgbClr val="505046"/>
       </a:dk2>
       <a:lt2>
-        <a:srgbClr val="E7E6E6"/>
+        <a:srgbClr val="EEECE1"/>
       </a:lt2>
       <a:accent1>
-        <a:srgbClr val="5B9BD5"/>
+        <a:srgbClr val="E84C22"/>
       </a:accent1>
       <a:accent2>
-        <a:srgbClr val="ED7D31"/>
+        <a:srgbClr val="FFBD47"/>
       </a:accent2>
       <a:accent3>
-        <a:srgbClr val="A5A5A5"/>
+        <a:srgbClr val="B64926"/>
       </a:accent3>
       <a:accent4>
-        <a:srgbClr val="FFC000"/>
+        <a:srgbClr val="FF8427"/>
       </a:accent4>
       <a:accent5>
-        <a:srgbClr val="4472C4"/>
+        <a:srgbClr val="CC9900"/>
       </a:accent5>
       <a:accent6>
-        <a:srgbClr val="70AD47"/>
+        <a:srgbClr val="B22600"/>
       </a:accent6>
       <a:hlink>
-        <a:srgbClr val="0563C1"/>
+        <a:srgbClr val="CC9900"/>
       </a:hlink>
       <a:folHlink>
-        <a:srgbClr val="954F72"/>
+        <a:srgbClr val="666699"/>
       </a:folHlink>
     </a:clrScheme>
     <a:fontScheme name="Office">
@@ -1196,4 +2015,16 @@
     </a:ext>
   </a:extLst>
 </a:theme>
+</file>
+
+<file path=customXml/item1.xml><?xml version="1.0" encoding="utf-8"?>
+<b:Sources xmlns:b="http://schemas.openxmlformats.org/officeDocument/2006/bibliography" xmlns="http://schemas.openxmlformats.org/officeDocument/2006/bibliography" SelectedStyle="\APASixthEditionOfficeOnline.xsl" StyleName="APA" Version="6"/>
+</file>
+
+<file path=customXml/itemProps1.xml><?xml version="1.0" encoding="utf-8"?>
+<ds:datastoreItem xmlns:ds="http://schemas.openxmlformats.org/officeDocument/2006/customXml" ds:itemID="{B2771431-12D5-4687-B051-6D0B54EE06C6}">
+  <ds:schemaRefs>
+    <ds:schemaRef ds:uri="http://schemas.openxmlformats.org/officeDocument/2006/bibliography"/>
+  </ds:schemaRefs>
+</ds:datastoreItem>
 </file>
</xml_diff>